<commit_message>
CIAOD 3 laba nemnogo sdelal
</commit_message>
<xml_diff>
--- a/Чаба/ОТП3.docx
+++ b/Чаба/ОТП3.docx
@@ -2085,7 +2085,7 @@
           <w:numId w:val="0"/>
         </w:numPr>
         <w:suppressAutoHyphens w:val="true"/>
-        <w:spacing w:lineRule="auto" w:line="259"/>
+        <w:spacing w:lineRule="auto" w:line="259" w:before="0" w:after="0"/>
         <w:ind w:hanging="0" w:left="0"/>
         <w:outlineLvl w:val="0"/>
         <w:rPr>
@@ -2215,7 +2215,7 @@
           <w:numId w:val="0"/>
         </w:numPr>
         <w:suppressAutoHyphens w:val="true"/>
-        <w:spacing w:lineRule="auto" w:line="259"/>
+        <w:spacing w:lineRule="auto" w:line="259" w:before="0" w:after="0"/>
         <w:ind w:hanging="0" w:left="0"/>
         <w:outlineLvl w:val="0"/>
         <w:rPr>
@@ -2332,357 +2332,1647 @@
           <w:sz w:val="28"/>
           <w:szCs w:val="20"/>
         </w:rPr>
-      </w:r>
-    </w:p>
-    <w:p>
-      <w:pPr>
-        <w:pStyle w:val="Normal"/>
-        <w:numPr>
-          <w:ilvl w:val="0"/>
-          <w:numId w:val="0"/>
-        </w:numPr>
-        <w:suppressAutoHyphens w:val="true"/>
-        <w:spacing w:lineRule="auto" w:line="259"/>
-        <w:ind w:hanging="0" w:left="0"/>
-        <w:outlineLvl w:val="0"/>
-        <w:rPr>
-          <w:b w:val="false"/>
-          <w:bCs w:val="false"/>
-          <w:sz w:val="28"/>
-          <w:szCs w:val="20"/>
-        </w:rPr>
-      </w:pPr>
-      <w:r>
-        <w:rPr>
-          <w:b w:val="false"/>
-          <w:bCs w:val="false"/>
-          <w:sz w:val="28"/>
-          <w:szCs w:val="20"/>
-        </w:rPr>
-      </w:r>
-    </w:p>
-    <w:p>
-      <w:pPr>
-        <w:pStyle w:val="Normal"/>
-        <w:numPr>
-          <w:ilvl w:val="0"/>
-          <w:numId w:val="0"/>
-        </w:numPr>
-        <w:suppressAutoHyphens w:val="true"/>
-        <w:spacing w:lineRule="auto" w:line="259"/>
-        <w:ind w:hanging="0" w:left="0"/>
-        <w:outlineLvl w:val="0"/>
-        <w:rPr>
-          <w:b w:val="false"/>
-          <w:bCs w:val="false"/>
-          <w:sz w:val="28"/>
-          <w:szCs w:val="20"/>
-        </w:rPr>
-      </w:pPr>
-      <w:r>
-        <w:rPr>
-          <w:b w:val="false"/>
-          <w:bCs w:val="false"/>
-          <w:sz w:val="28"/>
-          <w:szCs w:val="20"/>
-        </w:rPr>
-      </w:r>
-    </w:p>
-    <w:p>
-      <w:pPr>
-        <w:pStyle w:val="Normal"/>
-        <w:numPr>
-          <w:ilvl w:val="0"/>
-          <w:numId w:val="0"/>
-        </w:numPr>
-        <w:suppressAutoHyphens w:val="true"/>
-        <w:spacing w:lineRule="auto" w:line="259"/>
-        <w:ind w:hanging="0" w:left="0"/>
-        <w:outlineLvl w:val="0"/>
-        <w:rPr>
-          <w:b w:val="false"/>
-          <w:bCs w:val="false"/>
-          <w:sz w:val="28"/>
-          <w:szCs w:val="20"/>
-        </w:rPr>
-      </w:pPr>
-      <w:r>
-        <w:rPr>
-          <w:b w:val="false"/>
-          <w:bCs w:val="false"/>
-          <w:sz w:val="28"/>
-          <w:szCs w:val="20"/>
-        </w:rPr>
-      </w:r>
-    </w:p>
-    <w:p>
-      <w:pPr>
-        <w:pStyle w:val="Normal"/>
-        <w:numPr>
-          <w:ilvl w:val="0"/>
-          <w:numId w:val="0"/>
-        </w:numPr>
-        <w:suppressAutoHyphens w:val="true"/>
-        <w:spacing w:lineRule="auto" w:line="259"/>
-        <w:ind w:hanging="0" w:left="0"/>
-        <w:outlineLvl w:val="0"/>
-        <w:rPr>
-          <w:b w:val="false"/>
-          <w:bCs w:val="false"/>
-          <w:sz w:val="28"/>
-          <w:szCs w:val="20"/>
-        </w:rPr>
-      </w:pPr>
-      <w:r>
-        <w:rPr>
-          <w:b w:val="false"/>
-          <w:bCs w:val="false"/>
-          <w:sz w:val="28"/>
-          <w:szCs w:val="20"/>
-        </w:rPr>
-      </w:r>
-    </w:p>
-    <w:p>
-      <w:pPr>
-        <w:pStyle w:val="Normal"/>
-        <w:numPr>
-          <w:ilvl w:val="0"/>
-          <w:numId w:val="0"/>
-        </w:numPr>
-        <w:suppressAutoHyphens w:val="true"/>
-        <w:spacing w:lineRule="auto" w:line="259"/>
-        <w:ind w:hanging="0" w:left="0"/>
-        <w:outlineLvl w:val="0"/>
-        <w:rPr>
-          <w:b w:val="false"/>
-          <w:bCs w:val="false"/>
-          <w:sz w:val="28"/>
-          <w:szCs w:val="20"/>
-        </w:rPr>
-      </w:pPr>
-      <w:r>
-        <w:rPr>
-          <w:b w:val="false"/>
-          <w:bCs w:val="false"/>
-          <w:sz w:val="28"/>
-          <w:szCs w:val="20"/>
-        </w:rPr>
-      </w:r>
-    </w:p>
-    <w:p>
-      <w:pPr>
-        <w:pStyle w:val="Normal"/>
-        <w:numPr>
-          <w:ilvl w:val="0"/>
-          <w:numId w:val="0"/>
-        </w:numPr>
-        <w:suppressAutoHyphens w:val="true"/>
-        <w:spacing w:lineRule="auto" w:line="259"/>
-        <w:ind w:hanging="0" w:left="0"/>
-        <w:outlineLvl w:val="0"/>
-        <w:rPr>
-          <w:b w:val="false"/>
-          <w:bCs w:val="false"/>
-          <w:sz w:val="28"/>
-          <w:szCs w:val="20"/>
-        </w:rPr>
-      </w:pPr>
-      <w:r>
-        <w:rPr>
-          <w:b w:val="false"/>
-          <w:bCs w:val="false"/>
-          <w:sz w:val="28"/>
-          <w:szCs w:val="20"/>
-        </w:rPr>
-      </w:r>
-    </w:p>
-    <w:p>
-      <w:pPr>
-        <w:pStyle w:val="Normal"/>
-        <w:numPr>
-          <w:ilvl w:val="0"/>
-          <w:numId w:val="0"/>
-        </w:numPr>
-        <w:suppressAutoHyphens w:val="true"/>
-        <w:spacing w:lineRule="auto" w:line="259"/>
-        <w:ind w:hanging="0" w:left="0"/>
-        <w:outlineLvl w:val="0"/>
-        <w:rPr>
-          <w:b w:val="false"/>
-          <w:bCs w:val="false"/>
-          <w:sz w:val="28"/>
-          <w:szCs w:val="20"/>
-        </w:rPr>
-      </w:pPr>
-      <w:r>
-        <w:rPr>
-          <w:b w:val="false"/>
-          <w:bCs w:val="false"/>
-          <w:sz w:val="28"/>
-          <w:szCs w:val="20"/>
-        </w:rPr>
-      </w:r>
-    </w:p>
-    <w:p>
-      <w:pPr>
-        <w:pStyle w:val="Normal"/>
-        <w:numPr>
-          <w:ilvl w:val="0"/>
-          <w:numId w:val="0"/>
-        </w:numPr>
-        <w:suppressAutoHyphens w:val="true"/>
-        <w:spacing w:lineRule="auto" w:line="259"/>
-        <w:ind w:hanging="0" w:left="0"/>
-        <w:outlineLvl w:val="0"/>
-        <w:rPr>
-          <w:b w:val="false"/>
-          <w:bCs w:val="false"/>
-          <w:sz w:val="28"/>
-          <w:szCs w:val="20"/>
-        </w:rPr>
-      </w:pPr>
-      <w:r>
-        <w:rPr>
-          <w:b w:val="false"/>
-          <w:bCs w:val="false"/>
-          <w:sz w:val="28"/>
-          <w:szCs w:val="20"/>
-        </w:rPr>
-      </w:r>
-    </w:p>
-    <w:p>
-      <w:pPr>
-        <w:pStyle w:val="Normal"/>
-        <w:numPr>
-          <w:ilvl w:val="0"/>
-          <w:numId w:val="0"/>
-        </w:numPr>
-        <w:suppressAutoHyphens w:val="true"/>
-        <w:spacing w:lineRule="auto" w:line="259"/>
-        <w:ind w:hanging="0" w:left="0"/>
-        <w:outlineLvl w:val="0"/>
-        <w:rPr>
-          <w:b w:val="false"/>
-          <w:bCs w:val="false"/>
-          <w:sz w:val="28"/>
-          <w:szCs w:val="20"/>
-        </w:rPr>
-      </w:pPr>
-      <w:r>
-        <w:rPr>
-          <w:b w:val="false"/>
-          <w:bCs w:val="false"/>
-          <w:sz w:val="28"/>
-          <w:szCs w:val="20"/>
-        </w:rPr>
-      </w:r>
-    </w:p>
-    <w:p>
-      <w:pPr>
-        <w:pStyle w:val="Normal"/>
-        <w:numPr>
-          <w:ilvl w:val="0"/>
-          <w:numId w:val="0"/>
-        </w:numPr>
-        <w:suppressAutoHyphens w:val="true"/>
-        <w:spacing w:lineRule="auto" w:line="259"/>
-        <w:ind w:hanging="0" w:left="0"/>
-        <w:outlineLvl w:val="0"/>
-        <w:rPr>
-          <w:b w:val="false"/>
-          <w:bCs w:val="false"/>
-          <w:sz w:val="28"/>
-          <w:szCs w:val="20"/>
-        </w:rPr>
-      </w:pPr>
-      <w:r>
-        <w:rPr>
-          <w:b w:val="false"/>
-          <w:bCs w:val="false"/>
-          <w:sz w:val="28"/>
-          <w:szCs w:val="20"/>
-        </w:rPr>
-      </w:r>
-    </w:p>
-    <w:p>
-      <w:pPr>
-        <w:pStyle w:val="Normal"/>
-        <w:numPr>
-          <w:ilvl w:val="0"/>
-          <w:numId w:val="0"/>
-        </w:numPr>
-        <w:suppressAutoHyphens w:val="true"/>
-        <w:spacing w:lineRule="auto" w:line="259"/>
-        <w:ind w:hanging="0" w:left="0"/>
-        <w:outlineLvl w:val="0"/>
-        <w:rPr>
-          <w:b w:val="false"/>
-          <w:bCs w:val="false"/>
-          <w:sz w:val="28"/>
-          <w:szCs w:val="20"/>
-        </w:rPr>
-      </w:pPr>
-      <w:r>
-        <w:rPr>
-          <w:b w:val="false"/>
-          <w:bCs w:val="false"/>
-          <w:sz w:val="28"/>
-          <w:szCs w:val="20"/>
-        </w:rPr>
-      </w:r>
-    </w:p>
-    <w:p>
-      <w:pPr>
-        <w:pStyle w:val="Normal"/>
-        <w:numPr>
-          <w:ilvl w:val="0"/>
-          <w:numId w:val="0"/>
-        </w:numPr>
-        <w:suppressAutoHyphens w:val="true"/>
-        <w:spacing w:lineRule="auto" w:line="259"/>
-        <w:ind w:hanging="0" w:left="0"/>
-        <w:outlineLvl w:val="0"/>
-        <w:rPr>
-          <w:b w:val="false"/>
-          <w:bCs w:val="false"/>
-          <w:sz w:val="28"/>
-          <w:szCs w:val="20"/>
-        </w:rPr>
-      </w:pPr>
-      <w:r>
-        <w:rPr>
-          <w:b w:val="false"/>
-          <w:bCs w:val="false"/>
-          <w:sz w:val="28"/>
-          <w:szCs w:val="20"/>
-        </w:rPr>
-      </w:r>
-    </w:p>
-    <w:p>
-      <w:pPr>
-        <w:pStyle w:val="Normal"/>
-        <w:numPr>
-          <w:ilvl w:val="0"/>
-          <w:numId w:val="0"/>
-        </w:numPr>
-        <w:suppressAutoHyphens w:val="true"/>
-        <w:spacing w:lineRule="auto" w:line="259"/>
-        <w:ind w:hanging="0" w:left="0"/>
-        <w:outlineLvl w:val="0"/>
-        <w:rPr>
-          <w:b w:val="false"/>
-          <w:bCs w:val="false"/>
-          <w:sz w:val="28"/>
-          <w:szCs w:val="20"/>
-        </w:rPr>
-      </w:pPr>
-      <w:r>
-        <w:rPr>
-          <w:b w:val="false"/>
-          <w:bCs w:val="false"/>
-          <w:sz w:val="28"/>
-          <w:szCs w:val="20"/>
-        </w:rPr>
+        <w:t>30,31,32,33,34,35,36</w:t>
+      </w:r>
+    </w:p>
+    <w:p>
+      <w:pPr>
+        <w:pStyle w:val="Normal"/>
+        <w:numPr>
+          <w:ilvl w:val="0"/>
+          <w:numId w:val="0"/>
+        </w:numPr>
+        <w:suppressAutoHyphens w:val="true"/>
+        <w:spacing w:lineRule="auto" w:line="259"/>
+        <w:ind w:hanging="0" w:left="0"/>
+        <w:outlineLvl w:val="0"/>
+        <w:rPr>
+          <w:b w:val="false"/>
+          <w:bCs w:val="false"/>
+          <w:sz w:val="28"/>
+          <w:szCs w:val="20"/>
+        </w:rPr>
+      </w:pPr>
+      <w:r>
+        <w:rPr>
+          <w:b w:val="false"/>
+          <w:bCs w:val="false"/>
+          <w:sz w:val="28"/>
+          <w:szCs w:val="20"/>
+        </w:rPr>
+        <w:drawing>
+          <wp:anchor behindDoc="0" distT="0" distB="0" distL="0" distR="0" simplePos="0" locked="0" layoutInCell="0" allowOverlap="1" relativeHeight="14">
+            <wp:simplePos x="0" y="0"/>
+            <wp:positionH relativeFrom="column">
+              <wp:align>center</wp:align>
+            </wp:positionH>
+            <wp:positionV relativeFrom="paragraph">
+              <wp:posOffset>635</wp:posOffset>
+            </wp:positionV>
+            <wp:extent cx="6119495" cy="4999355"/>
+            <wp:effectExtent l="0" t="0" r="0" b="0"/>
+            <wp:wrapTopAndBottom/>
+            <wp:docPr id="12" name="Image13" descr=""/>
+            <wp:cNvGraphicFramePr>
+              <a:graphicFrameLocks xmlns:a="http://schemas.openxmlformats.org/drawingml/2006/main" noChangeAspect="1"/>
+            </wp:cNvGraphicFramePr>
+            <a:graphic xmlns:a="http://schemas.openxmlformats.org/drawingml/2006/main">
+              <a:graphicData uri="http://schemas.openxmlformats.org/drawingml/2006/picture">
+                <pic:pic xmlns:pic="http://schemas.openxmlformats.org/drawingml/2006/picture">
+                  <pic:nvPicPr>
+                    <pic:cNvPr id="12" name="Image13" descr=""/>
+                    <pic:cNvPicPr>
+                      <a:picLocks noChangeAspect="1" noChangeArrowheads="1"/>
+                    </pic:cNvPicPr>
+                  </pic:nvPicPr>
+                  <pic:blipFill>
+                    <a:blip r:embed="rId13"/>
+                    <a:stretch>
+                      <a:fillRect/>
+                    </a:stretch>
+                  </pic:blipFill>
+                  <pic:spPr bwMode="auto">
+                    <a:xfrm>
+                      <a:off x="0" y="0"/>
+                      <a:ext cx="6119495" cy="4999355"/>
+                    </a:xfrm>
+                    <a:prstGeom prst="rect">
+                      <a:avLst/>
+                    </a:prstGeom>
+                  </pic:spPr>
+                </pic:pic>
+              </a:graphicData>
+            </a:graphic>
+          </wp:anchor>
+        </w:drawing>
+      </w:r>
+    </w:p>
+    <w:p>
+      <w:pPr>
+        <w:pStyle w:val="Normal"/>
+        <w:numPr>
+          <w:ilvl w:val="0"/>
+          <w:numId w:val="0"/>
+        </w:numPr>
+        <w:suppressAutoHyphens w:val="true"/>
+        <w:spacing w:lineRule="auto" w:line="259"/>
+        <w:ind w:hanging="0" w:left="0"/>
+        <w:outlineLvl w:val="0"/>
+        <w:rPr>
+          <w:b w:val="false"/>
+          <w:bCs w:val="false"/>
+          <w:sz w:val="28"/>
+          <w:szCs w:val="20"/>
+        </w:rPr>
+      </w:pPr>
+      <w:r>
+        <w:rPr>
+          <w:b w:val="false"/>
+          <w:bCs w:val="false"/>
+          <w:sz w:val="28"/>
+          <w:szCs w:val="20"/>
+        </w:rPr>
+      </w:r>
+      <w:r>
+        <w:br w:type="page"/>
+      </w:r>
+    </w:p>
+    <w:p>
+      <w:pPr>
+        <w:pStyle w:val="Normal"/>
+        <w:numPr>
+          <w:ilvl w:val="0"/>
+          <w:numId w:val="0"/>
+        </w:numPr>
+        <w:suppressAutoHyphens w:val="true"/>
+        <w:spacing w:lineRule="auto" w:line="259"/>
+        <w:ind w:hanging="0" w:left="0"/>
+        <w:outlineLvl w:val="0"/>
+        <w:rPr>
+          <w:b w:val="false"/>
+          <w:bCs w:val="false"/>
+          <w:sz w:val="28"/>
+          <w:szCs w:val="20"/>
+        </w:rPr>
+      </w:pPr>
+      <w:r>
+        <w:rPr>
+          <w:b w:val="false"/>
+          <w:bCs w:val="false"/>
+          <w:sz w:val="28"/>
+          <w:szCs w:val="20"/>
+        </w:rPr>
+        <w:drawing>
+          <wp:anchor behindDoc="0" distT="0" distB="0" distL="0" distR="0" simplePos="0" locked="0" layoutInCell="0" allowOverlap="1" relativeHeight="15">
+            <wp:simplePos x="0" y="0"/>
+            <wp:positionH relativeFrom="column">
+              <wp:align>center</wp:align>
+            </wp:positionH>
+            <wp:positionV relativeFrom="paragraph">
+              <wp:posOffset>635</wp:posOffset>
+            </wp:positionV>
+            <wp:extent cx="6119495" cy="3886200"/>
+            <wp:effectExtent l="0" t="0" r="0" b="0"/>
+            <wp:wrapTopAndBottom/>
+            <wp:docPr id="13" name="Image14" descr=""/>
+            <wp:cNvGraphicFramePr>
+              <a:graphicFrameLocks xmlns:a="http://schemas.openxmlformats.org/drawingml/2006/main" noChangeAspect="1"/>
+            </wp:cNvGraphicFramePr>
+            <a:graphic xmlns:a="http://schemas.openxmlformats.org/drawingml/2006/main">
+              <a:graphicData uri="http://schemas.openxmlformats.org/drawingml/2006/picture">
+                <pic:pic xmlns:pic="http://schemas.openxmlformats.org/drawingml/2006/picture">
+                  <pic:nvPicPr>
+                    <pic:cNvPr id="13" name="Image14" descr=""/>
+                    <pic:cNvPicPr>
+                      <a:picLocks noChangeAspect="1" noChangeArrowheads="1"/>
+                    </pic:cNvPicPr>
+                  </pic:nvPicPr>
+                  <pic:blipFill>
+                    <a:blip r:embed="rId14"/>
+                    <a:stretch>
+                      <a:fillRect/>
+                    </a:stretch>
+                  </pic:blipFill>
+                  <pic:spPr bwMode="auto">
+                    <a:xfrm>
+                      <a:off x="0" y="0"/>
+                      <a:ext cx="6119495" cy="3886200"/>
+                    </a:xfrm>
+                    <a:prstGeom prst="rect">
+                      <a:avLst/>
+                    </a:prstGeom>
+                  </pic:spPr>
+                </pic:pic>
+              </a:graphicData>
+            </a:graphic>
+          </wp:anchor>
+        </w:drawing>
+      </w:r>
+    </w:p>
+    <w:p>
+      <w:pPr>
+        <w:pStyle w:val="Normal"/>
+        <w:numPr>
+          <w:ilvl w:val="0"/>
+          <w:numId w:val="0"/>
+        </w:numPr>
+        <w:suppressAutoHyphens w:val="true"/>
+        <w:spacing w:lineRule="auto" w:line="259"/>
+        <w:ind w:hanging="0" w:left="0"/>
+        <w:outlineLvl w:val="0"/>
+        <w:rPr>
+          <w:b w:val="false"/>
+          <w:bCs w:val="false"/>
+          <w:sz w:val="28"/>
+          <w:szCs w:val="20"/>
+        </w:rPr>
+      </w:pPr>
+      <w:r>
+        <w:rPr>
+          <w:b w:val="false"/>
+          <w:bCs w:val="false"/>
+          <w:sz w:val="28"/>
+          <w:szCs w:val="20"/>
+        </w:rPr>
+      </w:r>
+      <w:r>
+        <w:br w:type="page"/>
+      </w:r>
+    </w:p>
+    <w:p>
+      <w:pPr>
+        <w:pStyle w:val="Normal"/>
+        <w:numPr>
+          <w:ilvl w:val="0"/>
+          <w:numId w:val="0"/>
+        </w:numPr>
+        <w:suppressAutoHyphens w:val="true"/>
+        <w:spacing w:lineRule="auto" w:line="259"/>
+        <w:ind w:hanging="0" w:left="0"/>
+        <w:outlineLvl w:val="0"/>
+        <w:rPr>
+          <w:b w:val="false"/>
+          <w:bCs w:val="false"/>
+          <w:sz w:val="28"/>
+          <w:szCs w:val="20"/>
+        </w:rPr>
+      </w:pPr>
+      <w:r>
+        <w:rPr>
+          <w:b w:val="false"/>
+          <w:bCs w:val="false"/>
+          <w:sz w:val="28"/>
+          <w:szCs w:val="20"/>
+        </w:rPr>
+        <w:t>37,38,39,40,41,42</w:t>
+      </w:r>
+    </w:p>
+    <w:p>
+      <w:pPr>
+        <w:pStyle w:val="Normal"/>
+        <w:numPr>
+          <w:ilvl w:val="0"/>
+          <w:numId w:val="0"/>
+        </w:numPr>
+        <w:suppressAutoHyphens w:val="true"/>
+        <w:spacing w:lineRule="auto" w:line="259"/>
+        <w:ind w:hanging="0" w:left="0"/>
+        <w:outlineLvl w:val="0"/>
+        <w:rPr>
+          <w:b w:val="false"/>
+          <w:bCs w:val="false"/>
+          <w:sz w:val="28"/>
+          <w:szCs w:val="20"/>
+        </w:rPr>
+      </w:pPr>
+      <w:r>
+        <w:rPr>
+          <w:b w:val="false"/>
+          <w:bCs w:val="false"/>
+          <w:sz w:val="28"/>
+          <w:szCs w:val="20"/>
+        </w:rPr>
+        <w:drawing>
+          <wp:anchor behindDoc="0" distT="0" distB="0" distL="0" distR="0" simplePos="0" locked="0" layoutInCell="0" allowOverlap="1" relativeHeight="16">
+            <wp:simplePos x="0" y="0"/>
+            <wp:positionH relativeFrom="column">
+              <wp:align>center</wp:align>
+            </wp:positionH>
+            <wp:positionV relativeFrom="paragraph">
+              <wp:posOffset>635</wp:posOffset>
+            </wp:positionV>
+            <wp:extent cx="6119495" cy="4829810"/>
+            <wp:effectExtent l="0" t="0" r="0" b="0"/>
+            <wp:wrapSquare wrapText="largest"/>
+            <wp:docPr id="14" name="Image15" descr=""/>
+            <wp:cNvGraphicFramePr>
+              <a:graphicFrameLocks xmlns:a="http://schemas.openxmlformats.org/drawingml/2006/main" noChangeAspect="1"/>
+            </wp:cNvGraphicFramePr>
+            <a:graphic xmlns:a="http://schemas.openxmlformats.org/drawingml/2006/main">
+              <a:graphicData uri="http://schemas.openxmlformats.org/drawingml/2006/picture">
+                <pic:pic xmlns:pic="http://schemas.openxmlformats.org/drawingml/2006/picture">
+                  <pic:nvPicPr>
+                    <pic:cNvPr id="14" name="Image15" descr=""/>
+                    <pic:cNvPicPr>
+                      <a:picLocks noChangeAspect="1" noChangeArrowheads="1"/>
+                    </pic:cNvPicPr>
+                  </pic:nvPicPr>
+                  <pic:blipFill>
+                    <a:blip r:embed="rId15"/>
+                    <a:stretch>
+                      <a:fillRect/>
+                    </a:stretch>
+                  </pic:blipFill>
+                  <pic:spPr bwMode="auto">
+                    <a:xfrm>
+                      <a:off x="0" y="0"/>
+                      <a:ext cx="6119495" cy="4829810"/>
+                    </a:xfrm>
+                    <a:prstGeom prst="rect">
+                      <a:avLst/>
+                    </a:prstGeom>
+                  </pic:spPr>
+                </pic:pic>
+              </a:graphicData>
+            </a:graphic>
+          </wp:anchor>
+        </w:drawing>
+      </w:r>
+    </w:p>
+    <w:p>
+      <w:pPr>
+        <w:pStyle w:val="Normal"/>
+        <w:numPr>
+          <w:ilvl w:val="0"/>
+          <w:numId w:val="0"/>
+        </w:numPr>
+        <w:suppressAutoHyphens w:val="true"/>
+        <w:spacing w:lineRule="auto" w:line="259"/>
+        <w:ind w:hanging="0" w:left="0"/>
+        <w:outlineLvl w:val="0"/>
+        <w:rPr>
+          <w:b w:val="false"/>
+          <w:bCs w:val="false"/>
+          <w:sz w:val="28"/>
+          <w:szCs w:val="20"/>
+        </w:rPr>
+      </w:pPr>
+      <w:r>
+        <w:rPr>
+          <w:b w:val="false"/>
+          <w:bCs w:val="false"/>
+          <w:sz w:val="28"/>
+          <w:szCs w:val="20"/>
+        </w:rPr>
+      </w:r>
+      <w:r>
+        <w:br w:type="page"/>
+      </w:r>
+    </w:p>
+    <w:p>
+      <w:pPr>
+        <w:pStyle w:val="Normal"/>
+        <w:numPr>
+          <w:ilvl w:val="0"/>
+          <w:numId w:val="0"/>
+        </w:numPr>
+        <w:suppressAutoHyphens w:val="true"/>
+        <w:spacing w:lineRule="auto" w:line="259"/>
+        <w:ind w:hanging="0" w:left="0"/>
+        <w:outlineLvl w:val="0"/>
+        <w:rPr>
+          <w:b w:val="false"/>
+          <w:bCs w:val="false"/>
+          <w:sz w:val="28"/>
+          <w:szCs w:val="20"/>
+        </w:rPr>
+      </w:pPr>
+      <w:r>
+        <w:rPr>
+          <w:b w:val="false"/>
+          <w:bCs w:val="false"/>
+          <w:sz w:val="28"/>
+          <w:szCs w:val="20"/>
+        </w:rPr>
+        <w:t>43,44</w:t>
+      </w:r>
+    </w:p>
+    <w:p>
+      <w:pPr>
+        <w:pStyle w:val="Normal"/>
+        <w:numPr>
+          <w:ilvl w:val="0"/>
+          <w:numId w:val="0"/>
+        </w:numPr>
+        <w:suppressAutoHyphens w:val="true"/>
+        <w:spacing w:lineRule="auto" w:line="259"/>
+        <w:ind w:hanging="0" w:left="0"/>
+        <w:outlineLvl w:val="0"/>
+        <w:rPr>
+          <w:b w:val="false"/>
+          <w:bCs w:val="false"/>
+          <w:sz w:val="28"/>
+          <w:szCs w:val="20"/>
+        </w:rPr>
+      </w:pPr>
+      <w:r>
+        <w:rPr>
+          <w:b w:val="false"/>
+          <w:bCs w:val="false"/>
+          <w:sz w:val="28"/>
+          <w:szCs w:val="20"/>
+        </w:rPr>
+        <w:drawing>
+          <wp:anchor behindDoc="0" distT="0" distB="0" distL="0" distR="0" simplePos="0" locked="0" layoutInCell="0" allowOverlap="1" relativeHeight="17">
+            <wp:simplePos x="0" y="0"/>
+            <wp:positionH relativeFrom="column">
+              <wp:align>center</wp:align>
+            </wp:positionH>
+            <wp:positionV relativeFrom="paragraph">
+              <wp:posOffset>635</wp:posOffset>
+            </wp:positionV>
+            <wp:extent cx="6119495" cy="4986020"/>
+            <wp:effectExtent l="0" t="0" r="0" b="0"/>
+            <wp:wrapTopAndBottom/>
+            <wp:docPr id="15" name="Image16" descr=""/>
+            <wp:cNvGraphicFramePr>
+              <a:graphicFrameLocks xmlns:a="http://schemas.openxmlformats.org/drawingml/2006/main" noChangeAspect="1"/>
+            </wp:cNvGraphicFramePr>
+            <a:graphic xmlns:a="http://schemas.openxmlformats.org/drawingml/2006/main">
+              <a:graphicData uri="http://schemas.openxmlformats.org/drawingml/2006/picture">
+                <pic:pic xmlns:pic="http://schemas.openxmlformats.org/drawingml/2006/picture">
+                  <pic:nvPicPr>
+                    <pic:cNvPr id="15" name="Image16" descr=""/>
+                    <pic:cNvPicPr>
+                      <a:picLocks noChangeAspect="1" noChangeArrowheads="1"/>
+                    </pic:cNvPicPr>
+                  </pic:nvPicPr>
+                  <pic:blipFill>
+                    <a:blip r:embed="rId16"/>
+                    <a:stretch>
+                      <a:fillRect/>
+                    </a:stretch>
+                  </pic:blipFill>
+                  <pic:spPr bwMode="auto">
+                    <a:xfrm>
+                      <a:off x="0" y="0"/>
+                      <a:ext cx="6119495" cy="4986020"/>
+                    </a:xfrm>
+                    <a:prstGeom prst="rect">
+                      <a:avLst/>
+                    </a:prstGeom>
+                  </pic:spPr>
+                </pic:pic>
+              </a:graphicData>
+            </a:graphic>
+          </wp:anchor>
+        </w:drawing>
+      </w:r>
+    </w:p>
+    <w:p>
+      <w:pPr>
+        <w:pStyle w:val="Normal"/>
+        <w:numPr>
+          <w:ilvl w:val="0"/>
+          <w:numId w:val="0"/>
+        </w:numPr>
+        <w:suppressAutoHyphens w:val="true"/>
+        <w:spacing w:lineRule="auto" w:line="259"/>
+        <w:ind w:hanging="0" w:left="0"/>
+        <w:outlineLvl w:val="0"/>
+        <w:rPr>
+          <w:b w:val="false"/>
+          <w:bCs w:val="false"/>
+          <w:sz w:val="28"/>
+          <w:szCs w:val="20"/>
+        </w:rPr>
+      </w:pPr>
+      <w:r>
+        <w:rPr>
+          <w:b w:val="false"/>
+          <w:bCs w:val="false"/>
+          <w:sz w:val="28"/>
+          <w:szCs w:val="20"/>
+        </w:rPr>
+        <w:t>45,46</w:t>
+      </w:r>
+    </w:p>
+    <w:p>
+      <w:pPr>
+        <w:pStyle w:val="Normal"/>
+        <w:numPr>
+          <w:ilvl w:val="0"/>
+          <w:numId w:val="0"/>
+        </w:numPr>
+        <w:suppressAutoHyphens w:val="true"/>
+        <w:spacing w:lineRule="auto" w:line="259"/>
+        <w:ind w:hanging="0" w:left="0"/>
+        <w:outlineLvl w:val="0"/>
+        <w:rPr>
+          <w:b w:val="false"/>
+          <w:bCs w:val="false"/>
+          <w:sz w:val="28"/>
+          <w:szCs w:val="20"/>
+        </w:rPr>
+      </w:pPr>
+      <w:r>
+        <w:rPr>
+          <w:b w:val="false"/>
+          <w:bCs w:val="false"/>
+          <w:sz w:val="28"/>
+          <w:szCs w:val="20"/>
+        </w:rPr>
+        <w:drawing>
+          <wp:anchor behindDoc="0" distT="0" distB="0" distL="0" distR="0" simplePos="0" locked="0" layoutInCell="0" allowOverlap="1" relativeHeight="18">
+            <wp:simplePos x="0" y="0"/>
+            <wp:positionH relativeFrom="column">
+              <wp:align>center</wp:align>
+            </wp:positionH>
+            <wp:positionV relativeFrom="paragraph">
+              <wp:posOffset>635</wp:posOffset>
+            </wp:positionV>
+            <wp:extent cx="6119495" cy="2094865"/>
+            <wp:effectExtent l="0" t="0" r="0" b="0"/>
+            <wp:wrapTopAndBottom/>
+            <wp:docPr id="16" name="Image17" descr=""/>
+            <wp:cNvGraphicFramePr>
+              <a:graphicFrameLocks xmlns:a="http://schemas.openxmlformats.org/drawingml/2006/main" noChangeAspect="1"/>
+            </wp:cNvGraphicFramePr>
+            <a:graphic xmlns:a="http://schemas.openxmlformats.org/drawingml/2006/main">
+              <a:graphicData uri="http://schemas.openxmlformats.org/drawingml/2006/picture">
+                <pic:pic xmlns:pic="http://schemas.openxmlformats.org/drawingml/2006/picture">
+                  <pic:nvPicPr>
+                    <pic:cNvPr id="16" name="Image17" descr=""/>
+                    <pic:cNvPicPr>
+                      <a:picLocks noChangeAspect="1" noChangeArrowheads="1"/>
+                    </pic:cNvPicPr>
+                  </pic:nvPicPr>
+                  <pic:blipFill>
+                    <a:blip r:embed="rId17"/>
+                    <a:stretch>
+                      <a:fillRect/>
+                    </a:stretch>
+                  </pic:blipFill>
+                  <pic:spPr bwMode="auto">
+                    <a:xfrm>
+                      <a:off x="0" y="0"/>
+                      <a:ext cx="6119495" cy="2094865"/>
+                    </a:xfrm>
+                    <a:prstGeom prst="rect">
+                      <a:avLst/>
+                    </a:prstGeom>
+                  </pic:spPr>
+                </pic:pic>
+              </a:graphicData>
+            </a:graphic>
+          </wp:anchor>
+        </w:drawing>
+      </w:r>
+    </w:p>
+    <w:p>
+      <w:pPr>
+        <w:pStyle w:val="Normal"/>
+        <w:numPr>
+          <w:ilvl w:val="0"/>
+          <w:numId w:val="0"/>
+        </w:numPr>
+        <w:suppressAutoHyphens w:val="true"/>
+        <w:spacing w:lineRule="auto" w:line="259"/>
+        <w:ind w:hanging="0" w:left="0"/>
+        <w:outlineLvl w:val="0"/>
+        <w:rPr>
+          <w:b w:val="false"/>
+          <w:bCs w:val="false"/>
+          <w:sz w:val="28"/>
+          <w:szCs w:val="20"/>
+        </w:rPr>
+      </w:pPr>
+      <w:r>
+        <w:rPr>
+          <w:b w:val="false"/>
+          <w:bCs w:val="false"/>
+          <w:sz w:val="28"/>
+          <w:szCs w:val="20"/>
+        </w:rPr>
+      </w:r>
+      <w:r>
+        <w:br w:type="page"/>
+      </w:r>
+    </w:p>
+    <w:p>
+      <w:pPr>
+        <w:pStyle w:val="Normal"/>
+        <w:numPr>
+          <w:ilvl w:val="0"/>
+          <w:numId w:val="0"/>
+        </w:numPr>
+        <w:suppressAutoHyphens w:val="true"/>
+        <w:spacing w:lineRule="auto" w:line="259"/>
+        <w:ind w:hanging="0" w:left="0"/>
+        <w:outlineLvl w:val="0"/>
+        <w:rPr>
+          <w:b w:val="false"/>
+          <w:bCs w:val="false"/>
+          <w:sz w:val="28"/>
+          <w:szCs w:val="20"/>
+        </w:rPr>
+      </w:pPr>
+      <w:r>
+        <w:rPr>
+          <w:b w:val="false"/>
+          <w:bCs w:val="false"/>
+          <w:sz w:val="28"/>
+          <w:szCs w:val="20"/>
+        </w:rPr>
+        <w:t>47,48,49,50,51</w:t>
+      </w:r>
+    </w:p>
+    <w:p>
+      <w:pPr>
+        <w:pStyle w:val="Normal"/>
+        <w:numPr>
+          <w:ilvl w:val="0"/>
+          <w:numId w:val="0"/>
+        </w:numPr>
+        <w:suppressAutoHyphens w:val="true"/>
+        <w:spacing w:lineRule="auto" w:line="259"/>
+        <w:ind w:hanging="0" w:left="0"/>
+        <w:outlineLvl w:val="0"/>
+        <w:rPr>
+          <w:b w:val="false"/>
+          <w:bCs w:val="false"/>
+          <w:sz w:val="28"/>
+          <w:szCs w:val="20"/>
+        </w:rPr>
+      </w:pPr>
+      <w:r>
+        <w:rPr>
+          <w:b w:val="false"/>
+          <w:bCs w:val="false"/>
+          <w:sz w:val="28"/>
+          <w:szCs w:val="20"/>
+        </w:rPr>
+        <w:drawing>
+          <wp:anchor behindDoc="0" distT="0" distB="0" distL="0" distR="0" simplePos="0" locked="0" layoutInCell="0" allowOverlap="1" relativeHeight="19">
+            <wp:simplePos x="0" y="0"/>
+            <wp:positionH relativeFrom="column">
+              <wp:align>center</wp:align>
+            </wp:positionH>
+            <wp:positionV relativeFrom="paragraph">
+              <wp:posOffset>635</wp:posOffset>
+            </wp:positionV>
+            <wp:extent cx="6119495" cy="4718685"/>
+            <wp:effectExtent l="0" t="0" r="0" b="0"/>
+            <wp:wrapTopAndBottom/>
+            <wp:docPr id="17" name="Image18" descr=""/>
+            <wp:cNvGraphicFramePr>
+              <a:graphicFrameLocks xmlns:a="http://schemas.openxmlformats.org/drawingml/2006/main" noChangeAspect="1"/>
+            </wp:cNvGraphicFramePr>
+            <a:graphic xmlns:a="http://schemas.openxmlformats.org/drawingml/2006/main">
+              <a:graphicData uri="http://schemas.openxmlformats.org/drawingml/2006/picture">
+                <pic:pic xmlns:pic="http://schemas.openxmlformats.org/drawingml/2006/picture">
+                  <pic:nvPicPr>
+                    <pic:cNvPr id="17" name="Image18" descr=""/>
+                    <pic:cNvPicPr>
+                      <a:picLocks noChangeAspect="1" noChangeArrowheads="1"/>
+                    </pic:cNvPicPr>
+                  </pic:nvPicPr>
+                  <pic:blipFill>
+                    <a:blip r:embed="rId18"/>
+                    <a:stretch>
+                      <a:fillRect/>
+                    </a:stretch>
+                  </pic:blipFill>
+                  <pic:spPr bwMode="auto">
+                    <a:xfrm>
+                      <a:off x="0" y="0"/>
+                      <a:ext cx="6119495" cy="4718685"/>
+                    </a:xfrm>
+                    <a:prstGeom prst="rect">
+                      <a:avLst/>
+                    </a:prstGeom>
+                  </pic:spPr>
+                </pic:pic>
+              </a:graphicData>
+            </a:graphic>
+          </wp:anchor>
+        </w:drawing>
+        <w:drawing>
+          <wp:anchor behindDoc="0" distT="0" distB="0" distL="0" distR="0" simplePos="0" locked="0" layoutInCell="0" allowOverlap="1" relativeHeight="20">
+            <wp:simplePos x="0" y="0"/>
+            <wp:positionH relativeFrom="column">
+              <wp:posOffset>0</wp:posOffset>
+            </wp:positionH>
+            <wp:positionV relativeFrom="paragraph">
+              <wp:posOffset>4834890</wp:posOffset>
+            </wp:positionV>
+            <wp:extent cx="6119495" cy="2284730"/>
+            <wp:effectExtent l="0" t="0" r="0" b="0"/>
+            <wp:wrapTopAndBottom/>
+            <wp:docPr id="18" name="Image19" descr=""/>
+            <wp:cNvGraphicFramePr>
+              <a:graphicFrameLocks xmlns:a="http://schemas.openxmlformats.org/drawingml/2006/main" noChangeAspect="1"/>
+            </wp:cNvGraphicFramePr>
+            <a:graphic xmlns:a="http://schemas.openxmlformats.org/drawingml/2006/main">
+              <a:graphicData uri="http://schemas.openxmlformats.org/drawingml/2006/picture">
+                <pic:pic xmlns:pic="http://schemas.openxmlformats.org/drawingml/2006/picture">
+                  <pic:nvPicPr>
+                    <pic:cNvPr id="18" name="Image19" descr=""/>
+                    <pic:cNvPicPr>
+                      <a:picLocks noChangeAspect="1" noChangeArrowheads="1"/>
+                    </pic:cNvPicPr>
+                  </pic:nvPicPr>
+                  <pic:blipFill>
+                    <a:blip r:embed="rId19"/>
+                    <a:stretch>
+                      <a:fillRect/>
+                    </a:stretch>
+                  </pic:blipFill>
+                  <pic:spPr bwMode="auto">
+                    <a:xfrm>
+                      <a:off x="0" y="0"/>
+                      <a:ext cx="6119495" cy="2284730"/>
+                    </a:xfrm>
+                    <a:prstGeom prst="rect">
+                      <a:avLst/>
+                    </a:prstGeom>
+                  </pic:spPr>
+                </pic:pic>
+              </a:graphicData>
+            </a:graphic>
+          </wp:anchor>
+        </w:drawing>
+      </w:r>
+    </w:p>
+    <w:p>
+      <w:pPr>
+        <w:pStyle w:val="Normal"/>
+        <w:numPr>
+          <w:ilvl w:val="0"/>
+          <w:numId w:val="0"/>
+        </w:numPr>
+        <w:suppressAutoHyphens w:val="true"/>
+        <w:spacing w:lineRule="auto" w:line="259"/>
+        <w:ind w:hanging="0" w:left="0"/>
+        <w:outlineLvl w:val="0"/>
+        <w:rPr>
+          <w:b w:val="false"/>
+          <w:bCs w:val="false"/>
+          <w:sz w:val="28"/>
+          <w:szCs w:val="20"/>
+        </w:rPr>
+      </w:pPr>
+      <w:r>
+        <w:rPr>
+          <w:b w:val="false"/>
+          <w:bCs w:val="false"/>
+          <w:sz w:val="28"/>
+          <w:szCs w:val="20"/>
+        </w:rPr>
+      </w:r>
+      <w:r>
+        <w:br w:type="page"/>
+      </w:r>
+    </w:p>
+    <w:p>
+      <w:pPr>
+        <w:pStyle w:val="Normal"/>
+        <w:numPr>
+          <w:ilvl w:val="0"/>
+          <w:numId w:val="0"/>
+        </w:numPr>
+        <w:suppressAutoHyphens w:val="true"/>
+        <w:spacing w:lineRule="auto" w:line="259"/>
+        <w:ind w:hanging="0" w:left="0"/>
+        <w:outlineLvl w:val="0"/>
+        <w:rPr>
+          <w:b w:val="false"/>
+          <w:bCs w:val="false"/>
+          <w:sz w:val="28"/>
+          <w:szCs w:val="20"/>
+        </w:rPr>
+      </w:pPr>
+      <w:r>
+        <w:rPr>
+          <w:b w:val="false"/>
+          <w:bCs w:val="false"/>
+          <w:sz w:val="28"/>
+          <w:szCs w:val="20"/>
+        </w:rPr>
+        <w:t>52,53,54,55,56,57,58</w:t>
+      </w:r>
+    </w:p>
+    <w:p>
+      <w:pPr>
+        <w:pStyle w:val="Normal"/>
+        <w:numPr>
+          <w:ilvl w:val="0"/>
+          <w:numId w:val="0"/>
+        </w:numPr>
+        <w:suppressAutoHyphens w:val="true"/>
+        <w:spacing w:lineRule="auto" w:line="259"/>
+        <w:ind w:hanging="0" w:left="0"/>
+        <w:outlineLvl w:val="0"/>
+        <w:rPr>
+          <w:b w:val="false"/>
+          <w:bCs w:val="false"/>
+          <w:sz w:val="28"/>
+          <w:szCs w:val="20"/>
+        </w:rPr>
+      </w:pPr>
+      <w:r>
+        <w:rPr>
+          <w:b w:val="false"/>
+          <w:bCs w:val="false"/>
+          <w:sz w:val="28"/>
+          <w:szCs w:val="20"/>
+        </w:rPr>
+        <w:drawing>
+          <wp:anchor behindDoc="0" distT="0" distB="0" distL="0" distR="0" simplePos="0" locked="0" layoutInCell="0" allowOverlap="1" relativeHeight="21">
+            <wp:simplePos x="0" y="0"/>
+            <wp:positionH relativeFrom="column">
+              <wp:align>center</wp:align>
+            </wp:positionH>
+            <wp:positionV relativeFrom="paragraph">
+              <wp:posOffset>635</wp:posOffset>
+            </wp:positionV>
+            <wp:extent cx="6119495" cy="4849495"/>
+            <wp:effectExtent l="0" t="0" r="0" b="0"/>
+            <wp:wrapTopAndBottom/>
+            <wp:docPr id="19" name="Image20" descr=""/>
+            <wp:cNvGraphicFramePr>
+              <a:graphicFrameLocks xmlns:a="http://schemas.openxmlformats.org/drawingml/2006/main" noChangeAspect="1"/>
+            </wp:cNvGraphicFramePr>
+            <a:graphic xmlns:a="http://schemas.openxmlformats.org/drawingml/2006/main">
+              <a:graphicData uri="http://schemas.openxmlformats.org/drawingml/2006/picture">
+                <pic:pic xmlns:pic="http://schemas.openxmlformats.org/drawingml/2006/picture">
+                  <pic:nvPicPr>
+                    <pic:cNvPr id="19" name="Image20" descr=""/>
+                    <pic:cNvPicPr>
+                      <a:picLocks noChangeAspect="1" noChangeArrowheads="1"/>
+                    </pic:cNvPicPr>
+                  </pic:nvPicPr>
+                  <pic:blipFill>
+                    <a:blip r:embed="rId20"/>
+                    <a:stretch>
+                      <a:fillRect/>
+                    </a:stretch>
+                  </pic:blipFill>
+                  <pic:spPr bwMode="auto">
+                    <a:xfrm>
+                      <a:off x="0" y="0"/>
+                      <a:ext cx="6119495" cy="4849495"/>
+                    </a:xfrm>
+                    <a:prstGeom prst="rect">
+                      <a:avLst/>
+                    </a:prstGeom>
+                  </pic:spPr>
+                </pic:pic>
+              </a:graphicData>
+            </a:graphic>
+          </wp:anchor>
+        </w:drawing>
+      </w:r>
+    </w:p>
+    <w:p>
+      <w:pPr>
+        <w:pStyle w:val="Normal"/>
+        <w:numPr>
+          <w:ilvl w:val="0"/>
+          <w:numId w:val="0"/>
+        </w:numPr>
+        <w:suppressAutoHyphens w:val="true"/>
+        <w:spacing w:lineRule="auto" w:line="259"/>
+        <w:ind w:hanging="0" w:left="0"/>
+        <w:outlineLvl w:val="0"/>
+        <w:rPr>
+          <w:b w:val="false"/>
+          <w:bCs w:val="false"/>
+          <w:sz w:val="28"/>
+          <w:szCs w:val="20"/>
+        </w:rPr>
+      </w:pPr>
+      <w:r>
+        <w:rPr>
+          <w:b w:val="false"/>
+          <w:bCs w:val="false"/>
+          <w:sz w:val="28"/>
+          <w:szCs w:val="20"/>
+        </w:rPr>
+        <w:t>60</w:t>
+      </w:r>
+    </w:p>
+    <w:p>
+      <w:pPr>
+        <w:pStyle w:val="Normal"/>
+        <w:numPr>
+          <w:ilvl w:val="0"/>
+          <w:numId w:val="0"/>
+        </w:numPr>
+        <w:suppressAutoHyphens w:val="true"/>
+        <w:spacing w:lineRule="auto" w:line="259"/>
+        <w:ind w:hanging="0" w:left="0"/>
+        <w:outlineLvl w:val="0"/>
+        <w:rPr>
+          <w:b w:val="false"/>
+          <w:bCs w:val="false"/>
+          <w:sz w:val="28"/>
+          <w:szCs w:val="20"/>
+        </w:rPr>
+      </w:pPr>
+      <w:r>
+        <w:rPr>
+          <w:b w:val="false"/>
+          <w:bCs w:val="false"/>
+          <w:sz w:val="28"/>
+          <w:szCs w:val="20"/>
+        </w:rPr>
+        <w:drawing>
+          <wp:anchor behindDoc="0" distT="0" distB="0" distL="0" distR="0" simplePos="0" locked="0" layoutInCell="0" allowOverlap="1" relativeHeight="22">
+            <wp:simplePos x="0" y="0"/>
+            <wp:positionH relativeFrom="column">
+              <wp:align>center</wp:align>
+            </wp:positionH>
+            <wp:positionV relativeFrom="paragraph">
+              <wp:posOffset>635</wp:posOffset>
+            </wp:positionV>
+            <wp:extent cx="6119495" cy="3723640"/>
+            <wp:effectExtent l="0" t="0" r="0" b="0"/>
+            <wp:wrapTopAndBottom/>
+            <wp:docPr id="20" name="Image21" descr=""/>
+            <wp:cNvGraphicFramePr>
+              <a:graphicFrameLocks xmlns:a="http://schemas.openxmlformats.org/drawingml/2006/main" noChangeAspect="1"/>
+            </wp:cNvGraphicFramePr>
+            <a:graphic xmlns:a="http://schemas.openxmlformats.org/drawingml/2006/main">
+              <a:graphicData uri="http://schemas.openxmlformats.org/drawingml/2006/picture">
+                <pic:pic xmlns:pic="http://schemas.openxmlformats.org/drawingml/2006/picture">
+                  <pic:nvPicPr>
+                    <pic:cNvPr id="20" name="Image21" descr=""/>
+                    <pic:cNvPicPr>
+                      <a:picLocks noChangeAspect="1" noChangeArrowheads="1"/>
+                    </pic:cNvPicPr>
+                  </pic:nvPicPr>
+                  <pic:blipFill>
+                    <a:blip r:embed="rId21"/>
+                    <a:stretch>
+                      <a:fillRect/>
+                    </a:stretch>
+                  </pic:blipFill>
+                  <pic:spPr bwMode="auto">
+                    <a:xfrm>
+                      <a:off x="0" y="0"/>
+                      <a:ext cx="6119495" cy="3723640"/>
+                    </a:xfrm>
+                    <a:prstGeom prst="rect">
+                      <a:avLst/>
+                    </a:prstGeom>
+                  </pic:spPr>
+                </pic:pic>
+              </a:graphicData>
+            </a:graphic>
+          </wp:anchor>
+        </w:drawing>
+      </w:r>
+      <w:r>
+        <w:br w:type="page"/>
+      </w:r>
+    </w:p>
+    <w:p>
+      <w:pPr>
+        <w:pStyle w:val="Normal"/>
+        <w:numPr>
+          <w:ilvl w:val="0"/>
+          <w:numId w:val="0"/>
+        </w:numPr>
+        <w:suppressAutoHyphens w:val="true"/>
+        <w:spacing w:lineRule="auto" w:line="259"/>
+        <w:ind w:hanging="0" w:left="0"/>
+        <w:outlineLvl w:val="0"/>
+        <w:rPr>
+          <w:b w:val="false"/>
+          <w:bCs w:val="false"/>
+          <w:sz w:val="28"/>
+          <w:szCs w:val="20"/>
+        </w:rPr>
+      </w:pPr>
+      <w:r>
+        <w:rPr>
+          <w:b w:val="false"/>
+          <w:bCs w:val="false"/>
+          <w:sz w:val="28"/>
+          <w:szCs w:val="20"/>
+        </w:rPr>
+      </w:r>
+    </w:p>
+    <w:p>
+      <w:pPr>
+        <w:pStyle w:val="Normal"/>
+        <w:numPr>
+          <w:ilvl w:val="0"/>
+          <w:numId w:val="0"/>
+        </w:numPr>
+        <w:suppressAutoHyphens w:val="true"/>
+        <w:spacing w:lineRule="auto" w:line="259"/>
+        <w:ind w:hanging="0" w:left="0"/>
+        <w:outlineLvl w:val="0"/>
+        <w:rPr>
+          <w:b w:val="false"/>
+          <w:bCs w:val="false"/>
+          <w:sz w:val="28"/>
+          <w:szCs w:val="20"/>
+        </w:rPr>
+      </w:pPr>
+      <w:r>
+        <w:rPr>
+          <w:b w:val="false"/>
+          <w:bCs w:val="false"/>
+          <w:sz w:val="28"/>
+          <w:szCs w:val="20"/>
+        </w:rPr>
+        <w:t>61,62,63,64,65,66,67,68,69,70</w:t>
+      </w:r>
+    </w:p>
+    <w:p>
+      <w:pPr>
+        <w:pStyle w:val="Normal"/>
+        <w:numPr>
+          <w:ilvl w:val="0"/>
+          <w:numId w:val="0"/>
+        </w:numPr>
+        <w:suppressAutoHyphens w:val="true"/>
+        <w:spacing w:lineRule="auto" w:line="259"/>
+        <w:ind w:hanging="0" w:left="0"/>
+        <w:outlineLvl w:val="0"/>
+        <w:rPr>
+          <w:b w:val="false"/>
+          <w:bCs w:val="false"/>
+          <w:sz w:val="28"/>
+          <w:szCs w:val="20"/>
+        </w:rPr>
+      </w:pPr>
+      <w:r>
+        <w:rPr>
+          <w:b w:val="false"/>
+          <w:bCs w:val="false"/>
+          <w:sz w:val="28"/>
+          <w:szCs w:val="20"/>
+        </w:rPr>
+        <w:drawing>
+          <wp:anchor behindDoc="0" distT="0" distB="0" distL="0" distR="0" simplePos="0" locked="0" layoutInCell="0" allowOverlap="1" relativeHeight="23">
+            <wp:simplePos x="0" y="0"/>
+            <wp:positionH relativeFrom="column">
+              <wp:align>center</wp:align>
+            </wp:positionH>
+            <wp:positionV relativeFrom="paragraph">
+              <wp:posOffset>635</wp:posOffset>
+            </wp:positionV>
+            <wp:extent cx="6119495" cy="2940685"/>
+            <wp:effectExtent l="0" t="0" r="0" b="0"/>
+            <wp:wrapTopAndBottom/>
+            <wp:docPr id="21" name="Image22" descr=""/>
+            <wp:cNvGraphicFramePr>
+              <a:graphicFrameLocks xmlns:a="http://schemas.openxmlformats.org/drawingml/2006/main" noChangeAspect="1"/>
+            </wp:cNvGraphicFramePr>
+            <a:graphic xmlns:a="http://schemas.openxmlformats.org/drawingml/2006/main">
+              <a:graphicData uri="http://schemas.openxmlformats.org/drawingml/2006/picture">
+                <pic:pic xmlns:pic="http://schemas.openxmlformats.org/drawingml/2006/picture">
+                  <pic:nvPicPr>
+                    <pic:cNvPr id="21" name="Image22" descr=""/>
+                    <pic:cNvPicPr>
+                      <a:picLocks noChangeAspect="1" noChangeArrowheads="1"/>
+                    </pic:cNvPicPr>
+                  </pic:nvPicPr>
+                  <pic:blipFill>
+                    <a:blip r:embed="rId22"/>
+                    <a:stretch>
+                      <a:fillRect/>
+                    </a:stretch>
+                  </pic:blipFill>
+                  <pic:spPr bwMode="auto">
+                    <a:xfrm>
+                      <a:off x="0" y="0"/>
+                      <a:ext cx="6119495" cy="2940685"/>
+                    </a:xfrm>
+                    <a:prstGeom prst="rect">
+                      <a:avLst/>
+                    </a:prstGeom>
+                  </pic:spPr>
+                </pic:pic>
+              </a:graphicData>
+            </a:graphic>
+          </wp:anchor>
+        </w:drawing>
+      </w:r>
+    </w:p>
+    <w:p>
+      <w:pPr>
+        <w:pStyle w:val="Normal"/>
+        <w:numPr>
+          <w:ilvl w:val="0"/>
+          <w:numId w:val="0"/>
+        </w:numPr>
+        <w:suppressAutoHyphens w:val="true"/>
+        <w:spacing w:lineRule="auto" w:line="259"/>
+        <w:ind w:hanging="0" w:left="0"/>
+        <w:outlineLvl w:val="0"/>
+        <w:rPr>
+          <w:b w:val="false"/>
+          <w:bCs w:val="false"/>
+          <w:sz w:val="28"/>
+          <w:szCs w:val="20"/>
+        </w:rPr>
+      </w:pPr>
+      <w:r>
+        <w:rPr>
+          <w:b w:val="false"/>
+          <w:bCs w:val="false"/>
+          <w:sz w:val="28"/>
+          <w:szCs w:val="20"/>
+        </w:rPr>
+        <w:t>71</w:t>
+      </w:r>
+    </w:p>
+    <w:p>
+      <w:pPr>
+        <w:pStyle w:val="Normal"/>
+        <w:numPr>
+          <w:ilvl w:val="0"/>
+          <w:numId w:val="0"/>
+        </w:numPr>
+        <w:suppressAutoHyphens w:val="true"/>
+        <w:spacing w:lineRule="auto" w:line="259"/>
+        <w:ind w:hanging="0" w:left="0"/>
+        <w:outlineLvl w:val="0"/>
+        <w:rPr>
+          <w:b w:val="false"/>
+          <w:bCs w:val="false"/>
+          <w:sz w:val="28"/>
+          <w:szCs w:val="20"/>
+        </w:rPr>
+      </w:pPr>
+      <w:r>
+        <w:rPr>
+          <w:b w:val="false"/>
+          <w:bCs w:val="false"/>
+          <w:sz w:val="28"/>
+          <w:szCs w:val="20"/>
+        </w:rPr>
+        <w:drawing>
+          <wp:anchor behindDoc="0" distT="0" distB="0" distL="0" distR="0" simplePos="0" locked="0" layoutInCell="0" allowOverlap="1" relativeHeight="24">
+            <wp:simplePos x="0" y="0"/>
+            <wp:positionH relativeFrom="column">
+              <wp:align>center</wp:align>
+            </wp:positionH>
+            <wp:positionV relativeFrom="paragraph">
+              <wp:posOffset>635</wp:posOffset>
+            </wp:positionV>
+            <wp:extent cx="6119495" cy="3532505"/>
+            <wp:effectExtent l="0" t="0" r="0" b="0"/>
+            <wp:wrapTopAndBottom/>
+            <wp:docPr id="22" name="Image23" descr=""/>
+            <wp:cNvGraphicFramePr>
+              <a:graphicFrameLocks xmlns:a="http://schemas.openxmlformats.org/drawingml/2006/main" noChangeAspect="1"/>
+            </wp:cNvGraphicFramePr>
+            <a:graphic xmlns:a="http://schemas.openxmlformats.org/drawingml/2006/main">
+              <a:graphicData uri="http://schemas.openxmlformats.org/drawingml/2006/picture">
+                <pic:pic xmlns:pic="http://schemas.openxmlformats.org/drawingml/2006/picture">
+                  <pic:nvPicPr>
+                    <pic:cNvPr id="22" name="Image23" descr=""/>
+                    <pic:cNvPicPr>
+                      <a:picLocks noChangeAspect="1" noChangeArrowheads="1"/>
+                    </pic:cNvPicPr>
+                  </pic:nvPicPr>
+                  <pic:blipFill>
+                    <a:blip r:embed="rId23"/>
+                    <a:stretch>
+                      <a:fillRect/>
+                    </a:stretch>
+                  </pic:blipFill>
+                  <pic:spPr bwMode="auto">
+                    <a:xfrm>
+                      <a:off x="0" y="0"/>
+                      <a:ext cx="6119495" cy="3532505"/>
+                    </a:xfrm>
+                    <a:prstGeom prst="rect">
+                      <a:avLst/>
+                    </a:prstGeom>
+                  </pic:spPr>
+                </pic:pic>
+              </a:graphicData>
+            </a:graphic>
+          </wp:anchor>
+        </w:drawing>
+      </w:r>
+    </w:p>
+    <w:p>
+      <w:pPr>
+        <w:pStyle w:val="Normal"/>
+        <w:numPr>
+          <w:ilvl w:val="0"/>
+          <w:numId w:val="0"/>
+        </w:numPr>
+        <w:suppressAutoHyphens w:val="true"/>
+        <w:spacing w:lineRule="auto" w:line="259"/>
+        <w:ind w:hanging="0" w:left="0"/>
+        <w:outlineLvl w:val="0"/>
+        <w:rPr>
+          <w:b w:val="false"/>
+          <w:bCs w:val="false"/>
+          <w:sz w:val="28"/>
+          <w:szCs w:val="20"/>
+        </w:rPr>
+      </w:pPr>
+      <w:r>
+        <w:rPr>
+          <w:b w:val="false"/>
+          <w:bCs w:val="false"/>
+          <w:sz w:val="28"/>
+          <w:szCs w:val="20"/>
+        </w:rPr>
+      </w:r>
+      <w:r>
+        <w:br w:type="page"/>
+      </w:r>
+    </w:p>
+    <w:p>
+      <w:pPr>
+        <w:pStyle w:val="Normal"/>
+        <w:numPr>
+          <w:ilvl w:val="0"/>
+          <w:numId w:val="0"/>
+        </w:numPr>
+        <w:suppressAutoHyphens w:val="true"/>
+        <w:spacing w:lineRule="auto" w:line="259"/>
+        <w:ind w:hanging="0" w:left="0"/>
+        <w:outlineLvl w:val="0"/>
+        <w:rPr>
+          <w:b w:val="false"/>
+          <w:bCs w:val="false"/>
+          <w:sz w:val="28"/>
+          <w:szCs w:val="20"/>
+        </w:rPr>
+      </w:pPr>
+      <w:r>
+        <w:rPr>
+          <w:b w:val="false"/>
+          <w:bCs w:val="false"/>
+          <w:sz w:val="28"/>
+          <w:szCs w:val="20"/>
+        </w:rPr>
+        <w:t>72</w:t>
+      </w:r>
+    </w:p>
+    <w:p>
+      <w:pPr>
+        <w:pStyle w:val="Normal"/>
+        <w:numPr>
+          <w:ilvl w:val="0"/>
+          <w:numId w:val="0"/>
+        </w:numPr>
+        <w:suppressAutoHyphens w:val="true"/>
+        <w:spacing w:lineRule="auto" w:line="259"/>
+        <w:ind w:hanging="0" w:left="0"/>
+        <w:outlineLvl w:val="0"/>
+        <w:rPr>
+          <w:b w:val="false"/>
+          <w:bCs w:val="false"/>
+          <w:sz w:val="28"/>
+          <w:szCs w:val="20"/>
+        </w:rPr>
+      </w:pPr>
+      <w:r>
+        <w:rPr>
+          <w:b w:val="false"/>
+          <w:bCs w:val="false"/>
+          <w:sz w:val="28"/>
+          <w:szCs w:val="20"/>
+        </w:rPr>
+        <w:drawing>
+          <wp:anchor behindDoc="0" distT="0" distB="0" distL="0" distR="0" simplePos="0" locked="0" layoutInCell="0" allowOverlap="1" relativeHeight="25">
+            <wp:simplePos x="0" y="0"/>
+            <wp:positionH relativeFrom="column">
+              <wp:align>center</wp:align>
+            </wp:positionH>
+            <wp:positionV relativeFrom="paragraph">
+              <wp:posOffset>635</wp:posOffset>
+            </wp:positionV>
+            <wp:extent cx="6119495" cy="1437005"/>
+            <wp:effectExtent l="0" t="0" r="0" b="0"/>
+            <wp:wrapTopAndBottom/>
+            <wp:docPr id="23" name="Image24" descr=""/>
+            <wp:cNvGraphicFramePr>
+              <a:graphicFrameLocks xmlns:a="http://schemas.openxmlformats.org/drawingml/2006/main" noChangeAspect="1"/>
+            </wp:cNvGraphicFramePr>
+            <a:graphic xmlns:a="http://schemas.openxmlformats.org/drawingml/2006/main">
+              <a:graphicData uri="http://schemas.openxmlformats.org/drawingml/2006/picture">
+                <pic:pic xmlns:pic="http://schemas.openxmlformats.org/drawingml/2006/picture">
+                  <pic:nvPicPr>
+                    <pic:cNvPr id="23" name="Image24" descr=""/>
+                    <pic:cNvPicPr>
+                      <a:picLocks noChangeAspect="1" noChangeArrowheads="1"/>
+                    </pic:cNvPicPr>
+                  </pic:nvPicPr>
+                  <pic:blipFill>
+                    <a:blip r:embed="rId24"/>
+                    <a:stretch>
+                      <a:fillRect/>
+                    </a:stretch>
+                  </pic:blipFill>
+                  <pic:spPr bwMode="auto">
+                    <a:xfrm>
+                      <a:off x="0" y="0"/>
+                      <a:ext cx="6119495" cy="1437005"/>
+                    </a:xfrm>
+                    <a:prstGeom prst="rect">
+                      <a:avLst/>
+                    </a:prstGeom>
+                  </pic:spPr>
+                </pic:pic>
+              </a:graphicData>
+            </a:graphic>
+          </wp:anchor>
+        </w:drawing>
+      </w:r>
+    </w:p>
+    <w:p>
+      <w:pPr>
+        <w:pStyle w:val="Normal"/>
+        <w:numPr>
+          <w:ilvl w:val="0"/>
+          <w:numId w:val="0"/>
+        </w:numPr>
+        <w:suppressAutoHyphens w:val="true"/>
+        <w:spacing w:lineRule="auto" w:line="259"/>
+        <w:ind w:hanging="0" w:left="0"/>
+        <w:outlineLvl w:val="0"/>
+        <w:rPr>
+          <w:b w:val="false"/>
+          <w:bCs w:val="false"/>
+          <w:sz w:val="28"/>
+          <w:szCs w:val="20"/>
+        </w:rPr>
+      </w:pPr>
+      <w:r>
+        <w:rPr>
+          <w:b w:val="false"/>
+          <w:bCs w:val="false"/>
+          <w:sz w:val="28"/>
+          <w:szCs w:val="20"/>
+        </w:rPr>
+        <w:t>73,74</w:t>
+      </w:r>
+    </w:p>
+    <w:p>
+      <w:pPr>
+        <w:pStyle w:val="Normal"/>
+        <w:numPr>
+          <w:ilvl w:val="0"/>
+          <w:numId w:val="0"/>
+        </w:numPr>
+        <w:suppressAutoHyphens w:val="true"/>
+        <w:spacing w:lineRule="auto" w:line="259"/>
+        <w:ind w:hanging="0" w:left="0"/>
+        <w:outlineLvl w:val="0"/>
+        <w:rPr>
+          <w:b w:val="false"/>
+          <w:bCs w:val="false"/>
+          <w:sz w:val="28"/>
+          <w:szCs w:val="20"/>
+        </w:rPr>
+      </w:pPr>
+      <w:r>
+        <w:rPr>
+          <w:b w:val="false"/>
+          <w:bCs w:val="false"/>
+          <w:sz w:val="28"/>
+          <w:szCs w:val="20"/>
+        </w:rPr>
+        <w:drawing>
+          <wp:anchor behindDoc="0" distT="0" distB="0" distL="0" distR="0" simplePos="0" locked="0" layoutInCell="0" allowOverlap="1" relativeHeight="26">
+            <wp:simplePos x="0" y="0"/>
+            <wp:positionH relativeFrom="column">
+              <wp:posOffset>0</wp:posOffset>
+            </wp:positionH>
+            <wp:positionV relativeFrom="paragraph">
+              <wp:posOffset>635</wp:posOffset>
+            </wp:positionV>
+            <wp:extent cx="6119495" cy="3844925"/>
+            <wp:effectExtent l="0" t="0" r="0" b="0"/>
+            <wp:wrapTopAndBottom/>
+            <wp:docPr id="24" name="Image25" descr=""/>
+            <wp:cNvGraphicFramePr>
+              <a:graphicFrameLocks xmlns:a="http://schemas.openxmlformats.org/drawingml/2006/main" noChangeAspect="1"/>
+            </wp:cNvGraphicFramePr>
+            <a:graphic xmlns:a="http://schemas.openxmlformats.org/drawingml/2006/main">
+              <a:graphicData uri="http://schemas.openxmlformats.org/drawingml/2006/picture">
+                <pic:pic xmlns:pic="http://schemas.openxmlformats.org/drawingml/2006/picture">
+                  <pic:nvPicPr>
+                    <pic:cNvPr id="24" name="Image25" descr=""/>
+                    <pic:cNvPicPr>
+                      <a:picLocks noChangeAspect="1" noChangeArrowheads="1"/>
+                    </pic:cNvPicPr>
+                  </pic:nvPicPr>
+                  <pic:blipFill>
+                    <a:blip r:embed="rId25"/>
+                    <a:stretch>
+                      <a:fillRect/>
+                    </a:stretch>
+                  </pic:blipFill>
+                  <pic:spPr bwMode="auto">
+                    <a:xfrm>
+                      <a:off x="0" y="0"/>
+                      <a:ext cx="6119495" cy="3844925"/>
+                    </a:xfrm>
+                    <a:prstGeom prst="rect">
+                      <a:avLst/>
+                    </a:prstGeom>
+                  </pic:spPr>
+                </pic:pic>
+              </a:graphicData>
+            </a:graphic>
+          </wp:anchor>
+        </w:drawing>
+      </w:r>
+    </w:p>
+    <w:p>
+      <w:pPr>
+        <w:pStyle w:val="Normal"/>
+        <w:numPr>
+          <w:ilvl w:val="0"/>
+          <w:numId w:val="0"/>
+        </w:numPr>
+        <w:suppressAutoHyphens w:val="true"/>
+        <w:spacing w:lineRule="auto" w:line="259"/>
+        <w:ind w:hanging="0" w:left="0"/>
+        <w:outlineLvl w:val="0"/>
+        <w:rPr>
+          <w:b w:val="false"/>
+          <w:bCs w:val="false"/>
+          <w:sz w:val="28"/>
+          <w:szCs w:val="20"/>
+        </w:rPr>
+      </w:pPr>
+      <w:r>
+        <w:rPr>
+          <w:b w:val="false"/>
+          <w:bCs w:val="false"/>
+          <w:sz w:val="28"/>
+          <w:szCs w:val="20"/>
+        </w:rPr>
+      </w:r>
+      <w:r>
+        <w:br w:type="page"/>
+      </w:r>
+    </w:p>
+    <w:p>
+      <w:pPr>
+        <w:pStyle w:val="Normal"/>
+        <w:numPr>
+          <w:ilvl w:val="0"/>
+          <w:numId w:val="0"/>
+        </w:numPr>
+        <w:suppressAutoHyphens w:val="true"/>
+        <w:spacing w:lineRule="auto" w:line="259"/>
+        <w:ind w:hanging="0" w:left="0"/>
+        <w:outlineLvl w:val="0"/>
+        <w:rPr>
+          <w:b w:val="false"/>
+          <w:bCs w:val="false"/>
+          <w:sz w:val="28"/>
+          <w:szCs w:val="20"/>
+        </w:rPr>
+      </w:pPr>
+      <w:r>
+        <w:rPr>
+          <w:b w:val="false"/>
+          <w:bCs w:val="false"/>
+          <w:sz w:val="28"/>
+          <w:szCs w:val="20"/>
+        </w:rPr>
+        <w:t>75,76</w:t>
+      </w:r>
+    </w:p>
+    <w:p>
+      <w:pPr>
+        <w:pStyle w:val="Normal"/>
+        <w:numPr>
+          <w:ilvl w:val="0"/>
+          <w:numId w:val="0"/>
+        </w:numPr>
+        <w:suppressAutoHyphens w:val="true"/>
+        <w:spacing w:lineRule="auto" w:line="259"/>
+        <w:ind w:hanging="0" w:left="0"/>
+        <w:outlineLvl w:val="0"/>
+        <w:rPr>
+          <w:b w:val="false"/>
+          <w:bCs w:val="false"/>
+          <w:sz w:val="28"/>
+          <w:szCs w:val="20"/>
+        </w:rPr>
+      </w:pPr>
+      <w:r>
+        <w:rPr>
+          <w:b w:val="false"/>
+          <w:bCs w:val="false"/>
+          <w:sz w:val="28"/>
+          <w:szCs w:val="20"/>
+        </w:rPr>
+        <w:drawing>
+          <wp:anchor behindDoc="0" distT="0" distB="0" distL="0" distR="0" simplePos="0" locked="0" layoutInCell="0" allowOverlap="1" relativeHeight="27">
+            <wp:simplePos x="0" y="0"/>
+            <wp:positionH relativeFrom="column">
+              <wp:align>center</wp:align>
+            </wp:positionH>
+            <wp:positionV relativeFrom="paragraph">
+              <wp:posOffset>635</wp:posOffset>
+            </wp:positionV>
+            <wp:extent cx="6119495" cy="5888990"/>
+            <wp:effectExtent l="0" t="0" r="0" b="0"/>
+            <wp:wrapTopAndBottom/>
+            <wp:docPr id="25" name="Image26" descr=""/>
+            <wp:cNvGraphicFramePr>
+              <a:graphicFrameLocks xmlns:a="http://schemas.openxmlformats.org/drawingml/2006/main" noChangeAspect="1"/>
+            </wp:cNvGraphicFramePr>
+            <a:graphic xmlns:a="http://schemas.openxmlformats.org/drawingml/2006/main">
+              <a:graphicData uri="http://schemas.openxmlformats.org/drawingml/2006/picture">
+                <pic:pic xmlns:pic="http://schemas.openxmlformats.org/drawingml/2006/picture">
+                  <pic:nvPicPr>
+                    <pic:cNvPr id="25" name="Image26" descr=""/>
+                    <pic:cNvPicPr>
+                      <a:picLocks noChangeAspect="1" noChangeArrowheads="1"/>
+                    </pic:cNvPicPr>
+                  </pic:nvPicPr>
+                  <pic:blipFill>
+                    <a:blip r:embed="rId26"/>
+                    <a:stretch>
+                      <a:fillRect/>
+                    </a:stretch>
+                  </pic:blipFill>
+                  <pic:spPr bwMode="auto">
+                    <a:xfrm>
+                      <a:off x="0" y="0"/>
+                      <a:ext cx="6119495" cy="5888990"/>
+                    </a:xfrm>
+                    <a:prstGeom prst="rect">
+                      <a:avLst/>
+                    </a:prstGeom>
+                  </pic:spPr>
+                </pic:pic>
+              </a:graphicData>
+            </a:graphic>
+          </wp:anchor>
+        </w:drawing>
+      </w:r>
+    </w:p>
+    <w:p>
+      <w:pPr>
+        <w:pStyle w:val="Normal"/>
+        <w:numPr>
+          <w:ilvl w:val="0"/>
+          <w:numId w:val="0"/>
+        </w:numPr>
+        <w:suppressAutoHyphens w:val="true"/>
+        <w:spacing w:lineRule="auto" w:line="259"/>
+        <w:ind w:hanging="0" w:left="0"/>
+        <w:outlineLvl w:val="0"/>
+        <w:rPr>
+          <w:b w:val="false"/>
+          <w:bCs w:val="false"/>
+          <w:sz w:val="28"/>
+          <w:szCs w:val="20"/>
+        </w:rPr>
+      </w:pPr>
+      <w:r>
+        <w:rPr>
+          <w:b w:val="false"/>
+          <w:bCs w:val="false"/>
+          <w:sz w:val="28"/>
+          <w:szCs w:val="20"/>
+        </w:rPr>
+        <w:drawing>
+          <wp:anchor behindDoc="0" distT="0" distB="0" distL="0" distR="0" simplePos="0" locked="0" layoutInCell="0" allowOverlap="1" relativeHeight="28">
+            <wp:simplePos x="0" y="0"/>
+            <wp:positionH relativeFrom="column">
+              <wp:posOffset>0</wp:posOffset>
+            </wp:positionH>
+            <wp:positionV relativeFrom="paragraph">
+              <wp:posOffset>240030</wp:posOffset>
+            </wp:positionV>
+            <wp:extent cx="6119495" cy="2426970"/>
+            <wp:effectExtent l="0" t="0" r="0" b="0"/>
+            <wp:wrapTopAndBottom/>
+            <wp:docPr id="26" name="Image27" descr=""/>
+            <wp:cNvGraphicFramePr>
+              <a:graphicFrameLocks xmlns:a="http://schemas.openxmlformats.org/drawingml/2006/main" noChangeAspect="1"/>
+            </wp:cNvGraphicFramePr>
+            <a:graphic xmlns:a="http://schemas.openxmlformats.org/drawingml/2006/main">
+              <a:graphicData uri="http://schemas.openxmlformats.org/drawingml/2006/picture">
+                <pic:pic xmlns:pic="http://schemas.openxmlformats.org/drawingml/2006/picture">
+                  <pic:nvPicPr>
+                    <pic:cNvPr id="26" name="Image27" descr=""/>
+                    <pic:cNvPicPr>
+                      <a:picLocks noChangeAspect="1" noChangeArrowheads="1"/>
+                    </pic:cNvPicPr>
+                  </pic:nvPicPr>
+                  <pic:blipFill>
+                    <a:blip r:embed="rId27"/>
+                    <a:stretch>
+                      <a:fillRect/>
+                    </a:stretch>
+                  </pic:blipFill>
+                  <pic:spPr bwMode="auto">
+                    <a:xfrm>
+                      <a:off x="0" y="0"/>
+                      <a:ext cx="6119495" cy="2426970"/>
+                    </a:xfrm>
+                    <a:prstGeom prst="rect">
+                      <a:avLst/>
+                    </a:prstGeom>
+                  </pic:spPr>
+                </pic:pic>
+              </a:graphicData>
+            </a:graphic>
+          </wp:anchor>
+        </w:drawing>
+      </w:r>
+      <w:r>
+        <w:rPr>
+          <w:b w:val="false"/>
+          <w:bCs w:val="false"/>
+          <w:sz w:val="28"/>
+          <w:szCs w:val="20"/>
+        </w:rPr>
+        <w:t>77,78</w:t>
+      </w:r>
+    </w:p>
+    <w:p>
+      <w:pPr>
+        <w:pStyle w:val="Normal"/>
+        <w:numPr>
+          <w:ilvl w:val="0"/>
+          <w:numId w:val="0"/>
+        </w:numPr>
+        <w:suppressAutoHyphens w:val="true"/>
+        <w:spacing w:lineRule="auto" w:line="259"/>
+        <w:ind w:hanging="0" w:left="0"/>
+        <w:outlineLvl w:val="0"/>
+        <w:rPr>
+          <w:b w:val="false"/>
+          <w:bCs w:val="false"/>
+          <w:sz w:val="28"/>
+          <w:szCs w:val="20"/>
+        </w:rPr>
+      </w:pPr>
+      <w:r>
+        <w:rPr>
+          <w:b w:val="false"/>
+          <w:bCs w:val="false"/>
+          <w:sz w:val="28"/>
+          <w:szCs w:val="20"/>
+        </w:rPr>
+      </w:r>
+      <w:r>
+        <w:br w:type="page"/>
       </w:r>
     </w:p>
     <w:p>
@@ -3101,7 +4391,7 @@
             <wp:extent cx="6119495" cy="3150235"/>
             <wp:effectExtent l="0" t="0" r="0" b="0"/>
             <wp:wrapTopAndBottom/>
-            <wp:docPr id="12" name="Image12" descr=""/>
+            <wp:docPr id="27" name="Image12" descr=""/>
             <wp:cNvGraphicFramePr>
               <a:graphicFrameLocks xmlns:a="http://schemas.openxmlformats.org/drawingml/2006/main" noChangeAspect="1"/>
             </wp:cNvGraphicFramePr>
@@ -3109,13 +4399,13 @@
               <a:graphicData uri="http://schemas.openxmlformats.org/drawingml/2006/picture">
                 <pic:pic xmlns:pic="http://schemas.openxmlformats.org/drawingml/2006/picture">
                   <pic:nvPicPr>
-                    <pic:cNvPr id="12" name="Image12" descr=""/>
+                    <pic:cNvPr id="27" name="Image12" descr=""/>
                     <pic:cNvPicPr>
                       <a:picLocks noChangeAspect="1" noChangeArrowheads="1"/>
                     </pic:cNvPicPr>
                   </pic:nvPicPr>
                   <pic:blipFill>
-                    <a:blip r:embed="rId13"/>
+                    <a:blip r:embed="rId28"/>
                     <a:stretch>
                       <a:fillRect/>
                     </a:stretch>

</xml_diff>